<commit_message>
Initial commit from desktop
</commit_message>
<xml_diff>
--- a/WBPGPT.docx
+++ b/WBPGPT.docx
@@ -1,6 +1,6 @@
 
 <file path=word/document.xml><?xml version="1.0" encoding="utf-8"?>
-<w:document xmlns:o="urn:schemas-microsoft-com:office:office" xmlns:r="http://schemas.openxmlformats.org/officeDocument/2006/relationships" xmlns:v="urn:schemas-microsoft-com:vml" xmlns:w="http://schemas.openxmlformats.org/wordprocessingml/2006/main" xmlns:w10="urn:schemas-microsoft-com:office:word" xmlns:wp="http://schemas.openxmlformats.org/drawingml/2006/wordprocessingDrawing" xmlns:wps="http://schemas.microsoft.com/office/word/2010/wordprocessingShape" xmlns:wpg="http://schemas.microsoft.com/office/word/2010/wordprocessingGroup" xmlns:mc="http://schemas.openxmlformats.org/markup-compatibility/2006" xmlns:wp14="http://schemas.microsoft.com/office/word/2010/wordprocessingDrawing" xmlns:w14="http://schemas.microsoft.com/office/word/2010/wordml" mc:Ignorable="w14 wp14">
+<w:document xmlns:o="urn:schemas-microsoft-com:office:office" xmlns:r="http://schemas.openxmlformats.org/officeDocument/2006/relationships" xmlns:v="urn:schemas-microsoft-com:vml" xmlns:w="http://schemas.openxmlformats.org/wordprocessingml/2006/main" xmlns:w10="urn:schemas-microsoft-com:office:word" xmlns:wp="http://schemas.openxmlformats.org/drawingml/2006/wordprocessingDrawing" xmlns:wps="http://schemas.microsoft.com/office/word/2010/wordprocessingShape" xmlns:wpg="http://schemas.microsoft.com/office/word/2010/wordprocessingGroup" xmlns:mc="http://schemas.openxmlformats.org/markup-compatibility/2006" xmlns:wp14="http://schemas.microsoft.com/office/word/2010/wordprocessingDrawing" xmlns:w14="http://schemas.microsoft.com/office/word/2010/wordml" xmlns:w15="http://schemas.microsoft.com/office/word/2012/wordml" mc:Ignorable="w14 wp14 w15">
   <w:body>
     <w:p>
       <w:pPr>
@@ -120,7 +120,7 @@
     </w:p>
     <w:p>
       <w:pPr>
-        <w:pStyle w:val="Normal"/>
+        <w:pStyle w:val="PreformattedText"/>
         <w:bidi w:val="0"/>
         <w:jc w:val="left"/>
         <w:rPr/>
@@ -162,6 +162,60 @@
         <w:rPr/>
       </w:pPr>
       <w:r>
+        <w:rPr/>
+      </w:r>
+    </w:p>
+    <w:p>
+      <w:pPr>
+        <w:pStyle w:val="PreformattedText"/>
+        <w:rPr/>
+      </w:pPr>
+      <w:r>
+        <w:rPr>
+          <w:rStyle w:val="SourceText"/>
+        </w:rPr>
+        <w:t># Pull changes from the remote repository (if it exists) and allow unrelated histories</w:t>
+      </w:r>
+    </w:p>
+    <w:p>
+      <w:pPr>
+        <w:pStyle w:val="PreformattedText"/>
+        <w:rPr/>
+      </w:pPr>
+      <w:r>
+        <w:rPr>
+          <w:rStyle w:val="SourceText"/>
+        </w:rPr>
+        <w:t>git pull origin main --allow-unrelated-histories</w:t>
+      </w:r>
+    </w:p>
+    <w:p>
+      <w:pPr>
+        <w:pStyle w:val="PreformattedText"/>
+        <w:rPr/>
+      </w:pPr>
+      <w:r>
+        <w:rPr/>
+      </w:r>
+    </w:p>
+    <w:p>
+      <w:pPr>
+        <w:pStyle w:val="PreformattedText"/>
+        <w:rPr/>
+      </w:pPr>
+      <w:r>
+        <w:rPr>
+          <w:rStyle w:val="SourceText"/>
+        </w:rPr>
+        <w:t># Add your local files to the staging area</w:t>
+      </w:r>
+    </w:p>
+    <w:p>
+      <w:pPr>
+        <w:pStyle w:val="PreformattedText"/>
+        <w:rPr/>
+      </w:pPr>
+      <w:r>
         <w:rPr>
           <w:rStyle w:val="SourceText"/>
         </w:rPr>
@@ -174,6 +228,27 @@
         <w:rPr/>
       </w:pPr>
       <w:r>
+        <w:rPr/>
+      </w:r>
+    </w:p>
+    <w:p>
+      <w:pPr>
+        <w:pStyle w:val="PreformattedText"/>
+        <w:rPr/>
+      </w:pPr>
+      <w:r>
+        <w:rPr>
+          <w:rStyle w:val="SourceText"/>
+        </w:rPr>
+        <w:t># Commit the changes locally</w:t>
+      </w:r>
+    </w:p>
+    <w:p>
+      <w:pPr>
+        <w:pStyle w:val="PreformattedText"/>
+        <w:rPr/>
+      </w:pPr>
+      <w:r>
         <w:rPr>
           <w:rStyle w:val="SourceText"/>
         </w:rPr>
@@ -183,9 +258,28 @@
     <w:p>
       <w:pPr>
         <w:pStyle w:val="PreformattedText"/>
-        <w:bidi w:val="0"/>
+        <w:rPr/>
+      </w:pPr>
+      <w:r>
+        <w:rPr/>
+      </w:r>
+    </w:p>
+    <w:p>
+      <w:pPr>
+        <w:pStyle w:val="PreformattedText"/>
+        <w:rPr/>
+      </w:pPr>
+      <w:r>
+        <w:rPr>
+          <w:rStyle w:val="SourceText"/>
+        </w:rPr>
+        <w:t># Push the changes to the remote repository</w:t>
+      </w:r>
+    </w:p>
+    <w:p>
+      <w:pPr>
+        <w:pStyle w:val="PreformattedText"/>
         <w:spacing w:before="0" w:after="283"/>
-        <w:jc w:val="left"/>
         <w:rPr/>
       </w:pPr>
       <w:r>
@@ -200,43 +294,280 @@
         <w:pStyle w:val="Normal"/>
         <w:bidi w:val="0"/>
         <w:jc w:val="left"/>
-        <w:rPr/>
-      </w:pPr>
-      <w:r>
-        <w:rPr/>
-      </w:r>
-    </w:p>
-    <w:p>
-      <w:pPr>
-        <w:pStyle w:val="Normal"/>
-        <w:bidi w:val="0"/>
-        <w:jc w:val="left"/>
-        <w:rPr/>
-      </w:pPr>
-      <w:r>
-        <w:rPr/>
-      </w:r>
-    </w:p>
-    <w:p>
-      <w:pPr>
-        <w:pStyle w:val="Normal"/>
-        <w:bidi w:val="0"/>
-        <w:jc w:val="left"/>
-        <w:rPr/>
-      </w:pPr>
-      <w:r>
-        <w:rPr/>
-      </w:r>
-    </w:p>
-    <w:p>
-      <w:pPr>
-        <w:pStyle w:val="Normal"/>
-        <w:bidi w:val="0"/>
-        <w:jc w:val="left"/>
-        <w:rPr/>
-      </w:pPr>
-      <w:r>
-        <w:rPr/>
+        <w:rPr>
+          <w:rStyle w:val="SourceText"/>
+        </w:rPr>
+      </w:pPr>
+      <w:r>
+        <w:rPr/>
+      </w:r>
+    </w:p>
+    <w:p>
+      <w:pPr>
+        <w:pStyle w:val="Normal"/>
+        <w:bidi w:val="0"/>
+        <w:jc w:val="left"/>
+        <w:rPr/>
+      </w:pPr>
+      <w:r>
+        <w:rPr>
+          <w:rStyle w:val="SourceText"/>
+        </w:rPr>
+        <w:t>cd ~/WBPAI/</w:t>
+      </w:r>
+      <w:r>
+        <w:rPr>
+          <w:rStyle w:val="SourceText"/>
+        </w:rPr>
+        <w:t>frontend</w:t>
+      </w:r>
+    </w:p>
+    <w:p>
+      <w:pPr>
+        <w:pStyle w:val="Normal"/>
+        <w:bidi w:val="0"/>
+        <w:jc w:val="left"/>
+        <w:rPr/>
+      </w:pPr>
+      <w:r>
+        <w:rPr/>
+        <w:t>git add .</w:t>
+      </w:r>
+    </w:p>
+    <w:p>
+      <w:pPr>
+        <w:pStyle w:val="Normal"/>
+        <w:bidi w:val="0"/>
+        <w:jc w:val="left"/>
+        <w:rPr/>
+      </w:pPr>
+      <w:r>
+        <w:rPr/>
+        <w:t>git commit -m "Build ready version"</w:t>
+      </w:r>
+    </w:p>
+    <w:p>
+      <w:pPr>
+        <w:pStyle w:val="Normal"/>
+        <w:bidi w:val="0"/>
+        <w:jc w:val="left"/>
+        <w:rPr/>
+      </w:pPr>
+      <w:r>
+        <w:rPr/>
+        <w:t>git push origin main</w:t>
+      </w:r>
+    </w:p>
+    <w:p>
+      <w:pPr>
+        <w:pStyle w:val="Normal"/>
+        <w:bidi w:val="0"/>
+        <w:jc w:val="left"/>
+        <w:rPr/>
+      </w:pPr>
+      <w:r>
+        <w:rPr/>
+      </w:r>
+    </w:p>
+    <w:p>
+      <w:pPr>
+        <w:pStyle w:val="Normal"/>
+        <w:bidi w:val="0"/>
+        <w:jc w:val="left"/>
+        <w:rPr/>
+      </w:pPr>
+      <w:r>
+        <w:rPr>
+          <w:rStyle w:val="SourceText"/>
+        </w:rPr>
+        <w:t>cd ~/WBPAI</w:t>
+      </w:r>
+    </w:p>
+    <w:p>
+      <w:pPr>
+        <w:pStyle w:val="Normal"/>
+        <w:bidi w:val="0"/>
+        <w:jc w:val="left"/>
+        <w:rPr/>
+      </w:pPr>
+      <w:r>
+        <w:rPr>
+          <w:rStyle w:val="SourceText"/>
+        </w:rPr>
+        <w:t>git remote set-url origin https://</w:t>
+      </w:r>
+      <w:r>
+        <w:rPr>
+          <w:rStyle w:val="SourceText"/>
+        </w:rPr>
+        <w:t>SMOLYNEUX78</w:t>
+      </w:r>
+      <w:r>
+        <w:rPr>
+          <w:rStyle w:val="SourceText"/>
+        </w:rPr>
+        <w:t>:</w:t>
+      </w:r>
+      <w:r>
+        <w:rPr>
+          <w:rStyle w:val="SourceText"/>
+        </w:rPr>
+        <w:t>WBPAI</w:t>
+      </w:r>
+      <w:r>
+        <w:rPr>
+          <w:rStyle w:val="SourceText"/>
+        </w:rPr>
+        <w:t>@github.com/</w:t>
+      </w:r>
+      <w:r>
+        <w:rPr>
+          <w:rStyle w:val="SourceText"/>
+        </w:rPr>
+        <w:t>SMOLYNEUX78</w:t>
+      </w:r>
+      <w:r>
+        <w:rPr>
+          <w:rStyle w:val="SourceText"/>
+        </w:rPr>
+        <w:t>/</w:t>
+      </w:r>
+      <w:r>
+        <w:rPr>
+          <w:rStyle w:val="SourceText"/>
+        </w:rPr>
+        <w:t>WBPAI</w:t>
+      </w:r>
+      <w:r>
+        <w:rPr>
+          <w:rStyle w:val="SourceText"/>
+        </w:rPr>
+        <w:t>.git</w:t>
+      </w:r>
+    </w:p>
+    <w:p>
+      <w:pPr>
+        <w:pStyle w:val="Normal"/>
+        <w:bidi w:val="0"/>
+        <w:jc w:val="left"/>
+        <w:rPr/>
+      </w:pPr>
+      <w:r>
+        <w:rPr/>
+      </w:r>
+    </w:p>
+    <w:p>
+      <w:pPr>
+        <w:pStyle w:val="Normal"/>
+        <w:bidi w:val="0"/>
+        <w:jc w:val="left"/>
+        <w:rPr/>
+      </w:pPr>
+      <w:r>
+        <w:rPr/>
+      </w:r>
+    </w:p>
+    <w:p>
+      <w:pPr>
+        <w:pStyle w:val="Normal"/>
+        <w:bidi w:val="0"/>
+        <w:jc w:val="left"/>
+        <w:rPr/>
+      </w:pPr>
+      <w:r>
+        <w:rPr/>
+      </w:r>
+    </w:p>
+    <w:p>
+      <w:pPr>
+        <w:pStyle w:val="Normal"/>
+        <w:bidi w:val="0"/>
+        <w:jc w:val="left"/>
+        <w:rPr/>
+      </w:pPr>
+      <w:r>
+        <w:rPr/>
+        <w:t>cd ~/WBPAI/frontend</w:t>
+      </w:r>
+    </w:p>
+    <w:p>
+      <w:pPr>
+        <w:pStyle w:val="Normal"/>
+        <w:bidi w:val="0"/>
+        <w:jc w:val="left"/>
+        <w:rPr/>
+      </w:pPr>
+      <w:r>
+        <w:rPr/>
+        <w:t>npm run build</w:t>
+      </w:r>
+    </w:p>
+    <w:p>
+      <w:pPr>
+        <w:pStyle w:val="Normal"/>
+        <w:bidi w:val="0"/>
+        <w:jc w:val="left"/>
+        <w:rPr/>
+      </w:pPr>
+      <w:r>
+        <w:rPr/>
+      </w:r>
+    </w:p>
+    <w:p>
+      <w:pPr>
+        <w:pStyle w:val="Normal"/>
+        <w:bidi w:val="0"/>
+        <w:jc w:val="left"/>
+        <w:rPr/>
+      </w:pPr>
+      <w:r>
+        <w:rPr/>
+      </w:r>
+    </w:p>
+    <w:p>
+      <w:pPr>
+        <w:pStyle w:val="Normal"/>
+        <w:bidi w:val="0"/>
+        <w:jc w:val="left"/>
+        <w:rPr/>
+      </w:pPr>
+      <w:r>
+        <w:rPr/>
+      </w:r>
+    </w:p>
+    <w:p>
+      <w:pPr>
+        <w:pStyle w:val="Normal"/>
+        <w:bidi w:val="0"/>
+        <w:jc w:val="left"/>
+        <w:rPr/>
+      </w:pPr>
+      <w:r>
+        <w:rPr/>
+      </w:r>
+    </w:p>
+    <w:p>
+      <w:pPr>
+        <w:pStyle w:val="Normal"/>
+        <w:bidi w:val="0"/>
+        <w:jc w:val="left"/>
+        <w:rPr/>
+      </w:pPr>
+      <w:r>
+        <w:rPr/>
+        <w:t>Server for hosting: Vercel</w:t>
+      </w:r>
+    </w:p>
+    <w:p>
+      <w:pPr>
+        <w:pStyle w:val="Normal"/>
+        <w:bidi w:val="0"/>
+        <w:jc w:val="left"/>
+        <w:rPr/>
+      </w:pPr>
+      <w:r>
+        <w:rPr/>
+        <w:t>Database for data: Supabase - Password: Pulsified7897</w:t>
       </w:r>
     </w:p>
     <w:p>
@@ -490,7 +821,7 @@
     <w:sectPr>
       <w:type w:val="nextPage"/>
       <w:pgSz w:w="11906" w:h="16838"/>
-      <w:pgMar w:left="1134" w:right="1134" w:header="0" w:top="1134" w:footer="0" w:bottom="1134" w:gutter="0"/>
+      <w:pgMar w:left="1134" w:right="1134" w:gutter="0" w:header="0" w:top="1134" w:footer="0" w:bottom="1134"/>
       <w:pgNumType w:fmt="decimal"/>
       <w:formProt w:val="false"/>
       <w:textDirection w:val="lrTb"/>
@@ -507,7 +838,6 @@
       <w:rPr>
         <w:rFonts w:ascii="Liberation Serif" w:hAnsi="Liberation Serif" w:eastAsia="Noto Serif CJK SC" w:cs="Lohit Devanagari"/>
         <w:kern w:val="2"/>
-        <w:sz w:val="20"/>
         <w:szCs w:val="24"/>
         <w:lang w:val="en-GB" w:eastAsia="zh-CN" w:bidi="hi-IN"/>
       </w:rPr>
@@ -524,7 +854,9 @@
     <w:pPr>
       <w:widowControl/>
       <w:suppressAutoHyphens w:val="true"/>
-      <w:overflowPunct w:val="false"/>
+      <w:kinsoku w:val="true"/>
+      <w:overflowPunct w:val="true"/>
+      <w:autoSpaceDE w:val="true"/>
       <w:bidi w:val="0"/>
       <w:spacing w:before="0" w:after="0"/>
       <w:jc w:val="left"/>

</xml_diff>